<commit_message>
Adição de protótipos e segunda apresentação
</commit_message>
<xml_diff>
--- a/documentos/docs/analise.docx
+++ b/documentos/docs/analise.docx
@@ -41,7 +41,23 @@
           <w:sz w:val="32"/>
           <w:szCs w:val="32"/>
         </w:rPr>
-        <w:t>1.A - Contextualização</w:t>
+        <w:t xml:space="preserve">1.A </w:t>
+      </w:r>
+      <w:r>
+        <w:rPr>
+          <w:rFonts w:ascii="Arial" w:hAnsi="Arial" w:cs="Arial"/>
+          <w:sz w:val="32"/>
+          <w:szCs w:val="32"/>
+        </w:rPr>
+        <w:t>–</w:t>
+      </w:r>
+      <w:r>
+        <w:rPr>
+          <w:rFonts w:ascii="Arial" w:hAnsi="Arial" w:cs="Arial"/>
+          <w:sz w:val="32"/>
+          <w:szCs w:val="32"/>
+        </w:rPr>
+        <w:t xml:space="preserve"> Contextualização</w:t>
       </w:r>
     </w:p>
     <w:p>
@@ -55,31 +71,7 @@
         <w:rPr>
           <w:rFonts w:ascii="Arial" w:hAnsi="Arial" w:cs="Arial"/>
         </w:rPr>
-        <w:t xml:space="preserve">Pretendemos criar um novo sistema de ponto digital </w:t>
-      </w:r>
-      <w:r>
-        <w:rPr>
-          <w:rFonts w:ascii="Arial" w:hAnsi="Arial" w:cs="Arial"/>
-        </w:rPr>
-        <w:t>voltado especialmente para estudantes do IF, utilizável presencial ou remotamente</w:t>
-      </w:r>
-      <w:r>
-        <w:rPr>
-          <w:rFonts w:ascii="Arial" w:hAnsi="Arial" w:cs="Arial"/>
-        </w:rPr>
-        <w:t>, com ferramentas que permitam que sua produtividade seja registrada durante sua jornada</w:t>
-      </w:r>
-      <w:r>
-        <w:rPr>
-          <w:rFonts w:ascii="Arial" w:hAnsi="Arial" w:cs="Arial"/>
-        </w:rPr>
-        <w:t xml:space="preserve"> e um espaço destinado à interação com seus colegas</w:t>
-      </w:r>
-      <w:r>
-        <w:rPr>
-          <w:rFonts w:ascii="Arial" w:hAnsi="Arial" w:cs="Arial"/>
-        </w:rPr>
-        <w:t>.</w:t>
+        <w:t>Devido ao recente disparo no crescimento do home-office, surge uma demanda por ambientes virtuais para comunicação e ferramentas que registrem presenças e monitorem sua produtividade. A ideia do nosso programa é atender essas duas funcionalidades simultaneamente, de forma prática e acessível.</w:t>
       </w:r>
     </w:p>
     <w:p>
@@ -139,7 +131,13 @@
         <w:rPr>
           <w:rFonts w:ascii="Arial" w:hAnsi="Arial" w:cs="Arial"/>
         </w:rPr>
-        <w:t>Falta de um sistema de ponto digital para alunos do Instituto Federal</w:t>
+        <w:t xml:space="preserve">Falta de um sistema de ponto para </w:t>
+      </w:r>
+      <w:r>
+        <w:rPr>
+          <w:rFonts w:ascii="Arial" w:hAnsi="Arial" w:cs="Arial"/>
+        </w:rPr>
+        <w:t>estudantes</w:t>
       </w:r>
     </w:p>
     <w:p>
@@ -157,7 +155,13 @@
         <w:rPr>
           <w:rFonts w:ascii="Arial" w:hAnsi="Arial" w:cs="Arial"/>
         </w:rPr>
-        <w:t>Problemas com a chamada do SUAP</w:t>
+        <w:t xml:space="preserve">Problemas com a chamada </w:t>
+      </w:r>
+      <w:r>
+        <w:rPr>
+          <w:rFonts w:ascii="Arial" w:hAnsi="Arial" w:cs="Arial"/>
+        </w:rPr>
+        <w:t>em instituições de ensino</w:t>
       </w:r>
     </w:p>
     <w:p>
@@ -175,7 +179,31 @@
         <w:rPr>
           <w:rFonts w:ascii="Arial" w:hAnsi="Arial" w:cs="Arial"/>
         </w:rPr>
-        <w:t>Dificuldade em conceber se os alunos estão de fato produzindo algo ou não</w:t>
+        <w:t xml:space="preserve">Dificuldade em </w:t>
+      </w:r>
+      <w:r>
+        <w:rPr>
+          <w:rFonts w:ascii="Arial" w:hAnsi="Arial" w:cs="Arial"/>
+        </w:rPr>
+        <w:t>determinar</w:t>
+      </w:r>
+      <w:r>
+        <w:rPr>
+          <w:rFonts w:ascii="Arial" w:hAnsi="Arial" w:cs="Arial"/>
+        </w:rPr>
+        <w:t xml:space="preserve"> se </w:t>
+      </w:r>
+      <w:r>
+        <w:rPr>
+          <w:rFonts w:ascii="Arial" w:hAnsi="Arial" w:cs="Arial"/>
+        </w:rPr>
+        <w:t>trabalhadores e estudantes</w:t>
+      </w:r>
+      <w:r>
+        <w:rPr>
+          <w:rFonts w:ascii="Arial" w:hAnsi="Arial" w:cs="Arial"/>
+        </w:rPr>
+        <w:t xml:space="preserve"> estão de fato produzindo algo ou não</w:t>
       </w:r>
     </w:p>
     <w:p>
@@ -193,7 +221,31 @@
         <w:rPr>
           <w:rFonts w:ascii="Arial" w:hAnsi="Arial" w:cs="Arial"/>
         </w:rPr>
-        <w:t>Dificuldade de comunicação dos alunos com o professor</w:t>
+        <w:t xml:space="preserve">Dificuldade de comunicação </w:t>
+      </w:r>
+      <w:r>
+        <w:rPr>
+          <w:rFonts w:ascii="Arial" w:hAnsi="Arial" w:cs="Arial"/>
+        </w:rPr>
+        <w:t>no ambiente de estudos e trabalho</w:t>
+      </w:r>
+    </w:p>
+    <w:p>
+      <w:pPr>
+        <w:pStyle w:val="PargrafodaLista"/>
+        <w:numPr>
+          <w:ilvl w:val="0"/>
+          <w:numId w:val="13"/>
+        </w:numPr>
+        <w:rPr>
+          <w:rFonts w:ascii="Arial" w:hAnsi="Arial" w:cs="Arial"/>
+        </w:rPr>
+      </w:pPr>
+      <w:r>
+        <w:rPr>
+          <w:rFonts w:ascii="Arial" w:hAnsi="Arial" w:cs="Arial"/>
+        </w:rPr>
+        <w:t>Dificuldade de estudantes e trabalhadores em organizar seus documentos</w:t>
       </w:r>
     </w:p>
     <w:p>
@@ -239,6 +291,7 @@
     </w:p>
     <w:p>
       <w:pPr>
+        <w:ind w:firstLine="708"/>
         <w:rPr>
           <w:rFonts w:ascii="Arial" w:hAnsi="Arial" w:cs="Arial"/>
         </w:rPr>
@@ -248,7 +301,12 @@
           <w:rFonts w:ascii="Arial" w:hAnsi="Arial" w:cs="Arial"/>
         </w:rPr>
         <w:tab/>
-        <w:t>Criar um software que reúna todas as funcionalidades necessárias para registrar a produtividade do aluno em apenas um lugar.</w:t>
+      </w:r>
+      <w:r>
+        <w:rPr>
+          <w:rFonts w:ascii="Arial" w:hAnsi="Arial" w:cs="Arial"/>
+        </w:rPr>
+        <w:t>Com a implementação do sistema, modernizaremos a prática de chamada, criaremos um ambiente de comunicação mais agradável para que os usuários não precisem misturar suas redes sociais pessoais com as de trabalho e tornaremos o registro de jornada menos superficial, confirmando de fato que o usuário está realizando seu trabalho.</w:t>
       </w:r>
     </w:p>
     <w:p>
@@ -301,7 +359,6 @@
           <w:bCs/>
         </w:rPr>
       </w:pPr>
-      <w:proofErr w:type="spellStart"/>
       <w:r>
         <w:rPr>
           <w:rFonts w:ascii="Arial" w:hAnsi="Arial" w:cs="Arial"/>
@@ -309,76 +366,168 @@
           <w:bCs/>
           <w:u w:val="single"/>
         </w:rPr>
-        <w:t>P</w:t>
-      </w:r>
-      <w:r>
+        <w:t>Ponteiro</w:t>
+      </w:r>
+    </w:p>
+    <w:p>
+      <w:pPr>
+        <w:ind w:firstLine="708"/>
+        <w:rPr>
+          <w:rFonts w:ascii="Arial" w:hAnsi="Arial" w:cs="Arial"/>
+        </w:rPr>
+      </w:pPr>
+      <w:r>
+        <w:rPr>
+          <w:rFonts w:ascii="Arial" w:hAnsi="Arial" w:cs="Arial"/>
+        </w:rPr>
+        <w:t xml:space="preserve">Escolhemos esse nome como referência </w:t>
+      </w:r>
+      <w:r>
+        <w:rPr>
+          <w:rFonts w:ascii="Arial" w:hAnsi="Arial" w:cs="Arial"/>
+        </w:rPr>
+        <w:t xml:space="preserve">ao tipo de dado de programação ponteiro (pointer) que aponta para um endereço. A ideia é fazer uma analogia, pois o programa também “aponta” para o usuário </w:t>
+      </w:r>
+      <w:r>
+        <w:rPr>
+          <w:rFonts w:ascii="Arial" w:hAnsi="Arial" w:cs="Arial"/>
+        </w:rPr>
+        <w:t>onde quer que ele esteja</w:t>
+      </w:r>
+      <w:r>
+        <w:rPr>
+          <w:rFonts w:ascii="Arial" w:hAnsi="Arial" w:cs="Arial"/>
+        </w:rPr>
+        <w:t xml:space="preserve"> e monitora os dados que ele produz</w:t>
+      </w:r>
+      <w:r>
+        <w:rPr>
+          <w:rFonts w:ascii="Arial" w:hAnsi="Arial" w:cs="Arial"/>
+        </w:rPr>
+        <w:t>.</w:t>
+      </w:r>
+    </w:p>
+    <w:p>
+      <w:pPr>
+        <w:rPr>
+          <w:rFonts w:ascii="Arial" w:hAnsi="Arial" w:cs="Arial"/>
+          <w:sz w:val="32"/>
+          <w:szCs w:val="32"/>
+        </w:rPr>
+      </w:pPr>
+      <w:r>
+        <w:rPr>
+          <w:rFonts w:ascii="Arial" w:hAnsi="Arial" w:cs="Arial"/>
+          <w:sz w:val="32"/>
+          <w:szCs w:val="32"/>
+        </w:rPr>
+        <w:t xml:space="preserve">3.B - </w:t>
+      </w:r>
+      <w:r>
+        <w:rPr>
+          <w:rFonts w:ascii="Arial" w:hAnsi="Arial" w:cs="Arial"/>
+          <w:sz w:val="32"/>
+          <w:szCs w:val="32"/>
+        </w:rPr>
+        <w:t>Slogan</w:t>
+      </w:r>
+    </w:p>
+    <w:p>
+      <w:pPr>
         <w:rPr>
           <w:rFonts w:ascii="Arial" w:hAnsi="Arial" w:cs="Arial"/>
           <w:b/>
           <w:bCs/>
         </w:rPr>
-        <w:t>ersonal</w:t>
-      </w:r>
-      <w:proofErr w:type="spellEnd"/>
+      </w:pPr>
       <w:r>
         <w:rPr>
           <w:rFonts w:ascii="Arial" w:hAnsi="Arial" w:cs="Arial"/>
           <w:b/>
           <w:bCs/>
         </w:rPr>
-        <w:t xml:space="preserve"> </w:t>
-      </w:r>
-      <w:r>
-        <w:rPr>
-          <w:rFonts w:ascii="Arial" w:hAnsi="Arial" w:cs="Arial"/>
-          <w:b/>
-          <w:bCs/>
-          <w:u w:val="single"/>
-        </w:rPr>
-        <w:t>P</w:t>
-      </w:r>
-      <w:r>
-        <w:rPr>
-          <w:rFonts w:ascii="Arial" w:hAnsi="Arial" w:cs="Arial"/>
-          <w:b/>
-          <w:bCs/>
-        </w:rPr>
-        <w:t>ointer</w:t>
-      </w:r>
-    </w:p>
-    <w:p>
-      <w:pPr>
-        <w:ind w:firstLine="708"/>
-        <w:rPr>
-          <w:rFonts w:ascii="Arial" w:hAnsi="Arial" w:cs="Arial"/>
-        </w:rPr>
-      </w:pPr>
-      <w:r>
-        <w:rPr>
-          <w:rFonts w:ascii="Arial" w:hAnsi="Arial" w:cs="Arial"/>
-        </w:rPr>
-        <w:t xml:space="preserve">Escolhemos esse nome como referência </w:t>
-      </w:r>
-      <w:r>
-        <w:rPr>
-          <w:rFonts w:ascii="Arial" w:hAnsi="Arial" w:cs="Arial"/>
-        </w:rPr>
-        <w:t xml:space="preserve">ao tipo de dado de programação ponteiro (pointer) que aponta para um endereço. A ideia é fazer uma analogia, pois o programa também “aponta” para o usuário </w:t>
-      </w:r>
-      <w:r>
-        <w:rPr>
-          <w:rFonts w:ascii="Arial" w:hAnsi="Arial" w:cs="Arial"/>
-        </w:rPr>
-        <w:t>onde quer que ele esteja.</w:t>
-      </w:r>
-    </w:p>
-    <w:p>
-      <w:pPr>
-        <w:rPr>
-          <w:rFonts w:ascii="Arial" w:hAnsi="Arial" w:cs="Arial"/>
+        <w:t>Monitoramento de jornada ao endereço</w:t>
+      </w:r>
+    </w:p>
+    <w:p>
+      <w:pPr>
+        <w:rPr>
+          <w:rFonts w:ascii="Arial" w:hAnsi="Arial" w:cs="Arial"/>
+        </w:rPr>
+      </w:pPr>
+      <w:r>
+        <w:rPr>
+          <w:rFonts w:ascii="Arial" w:hAnsi="Arial" w:cs="Arial"/>
+          <w:noProof/>
           <w:sz w:val="32"/>
           <w:szCs w:val="32"/>
         </w:rPr>
+        <w:drawing>
+          <wp:inline distT="0" distB="0" distL="0" distR="0" wp14:anchorId="5C727B42" wp14:editId="3261A49B">
+            <wp:extent cx="1571625" cy="1571625"/>
+            <wp:effectExtent l="0" t="0" r="0" b="0"/>
+            <wp:docPr id="1651990785" name="Imagem 1"/>
+            <wp:cNvGraphicFramePr>
+              <a:graphicFrameLocks xmlns:a="http://schemas.openxmlformats.org/drawingml/2006/main" noChangeAspect="1"/>
+            </wp:cNvGraphicFramePr>
+            <a:graphic xmlns:a="http://schemas.openxmlformats.org/drawingml/2006/main">
+              <a:graphicData uri="http://schemas.openxmlformats.org/drawingml/2006/picture">
+                <pic:pic xmlns:pic="http://schemas.openxmlformats.org/drawingml/2006/picture">
+                  <pic:nvPicPr>
+                    <pic:cNvPr id="1651990785" name="Imagem 1651990785"/>
+                    <pic:cNvPicPr/>
+                  </pic:nvPicPr>
+                  <pic:blipFill>
+                    <a:blip r:embed="rId5" cstate="print">
+                      <a:extLst>
+                        <a:ext uri="{28A0092B-C50C-407E-A947-70E740481C1C}">
+                          <a14:useLocalDpi xmlns:a14="http://schemas.microsoft.com/office/drawing/2010/main" val="0"/>
+                        </a:ext>
+                      </a:extLst>
+                    </a:blip>
+                    <a:stretch>
+                      <a:fillRect/>
+                    </a:stretch>
+                  </pic:blipFill>
+                  <pic:spPr>
+                    <a:xfrm>
+                      <a:off x="0" y="0"/>
+                      <a:ext cx="1571637" cy="1571637"/>
+                    </a:xfrm>
+                    <a:prstGeom prst="rect">
+                      <a:avLst/>
+                    </a:prstGeom>
+                  </pic:spPr>
+                </pic:pic>
+              </a:graphicData>
+            </a:graphic>
+          </wp:inline>
+        </w:drawing>
+      </w:r>
+    </w:p>
+    <w:p>
+      <w:pPr>
+        <w:rPr>
+          <w:rFonts w:ascii="Arial" w:hAnsi="Arial" w:cs="Arial"/>
+        </w:rPr>
+      </w:pPr>
+      <w:r>
+        <w:rPr>
+          <w:rFonts w:ascii="Arial" w:hAnsi="Arial" w:cs="Arial"/>
+          <w:sz w:val="40"/>
+          <w:szCs w:val="40"/>
+        </w:rPr>
+        <w:lastRenderedPageBreak/>
+        <w:t>4 – Projeto</w:t>
+      </w:r>
+    </w:p>
+    <w:p>
+      <w:pPr>
+        <w:rPr>
+          <w:rFonts w:ascii="Arial" w:hAnsi="Arial" w:cs="Arial"/>
+          <w:sz w:val="40"/>
+          <w:szCs w:val="40"/>
+        </w:rPr>
       </w:pPr>
       <w:r>
         <w:rPr>
@@ -386,469 +535,368 @@
           <w:sz w:val="32"/>
           <w:szCs w:val="32"/>
         </w:rPr>
-        <w:t>3.B - Acrograma</w:t>
-      </w:r>
-    </w:p>
-    <w:p>
-      <w:pPr>
-        <w:rPr>
-          <w:rFonts w:ascii="Arial" w:hAnsi="Arial" w:cs="Arial"/>
-          <w:b/>
-          <w:bCs/>
-        </w:rPr>
-      </w:pPr>
-      <w:r>
-        <w:rPr>
-          <w:rFonts w:ascii="Arial" w:hAnsi="Arial" w:cs="Arial"/>
-          <w:b/>
-          <w:bCs/>
-        </w:rPr>
-        <w:t>P.P</w:t>
-      </w:r>
-    </w:p>
-    <w:p>
-      <w:pPr>
-        <w:rPr>
-          <w:rFonts w:ascii="Arial" w:hAnsi="Arial" w:cs="Arial"/>
-        </w:rPr>
-      </w:pPr>
-    </w:p>
-    <w:p>
-      <w:pPr>
-        <w:rPr>
-          <w:rFonts w:ascii="Arial" w:hAnsi="Arial" w:cs="Arial"/>
-        </w:rPr>
-      </w:pPr>
-    </w:p>
-    <w:p>
-      <w:pPr>
-        <w:rPr>
-          <w:rFonts w:ascii="Arial" w:hAnsi="Arial" w:cs="Arial"/>
-        </w:rPr>
-      </w:pPr>
-    </w:p>
-    <w:p>
-      <w:pPr>
-        <w:rPr>
-          <w:rFonts w:ascii="Arial" w:hAnsi="Arial" w:cs="Arial"/>
-        </w:rPr>
-      </w:pPr>
-    </w:p>
-    <w:p>
-      <w:pPr>
-        <w:rPr>
-          <w:rFonts w:ascii="Arial" w:hAnsi="Arial" w:cs="Arial"/>
-        </w:rPr>
-      </w:pPr>
-    </w:p>
-    <w:p>
-      <w:pPr>
-        <w:rPr>
-          <w:rFonts w:ascii="Arial" w:hAnsi="Arial" w:cs="Arial"/>
-        </w:rPr>
-      </w:pPr>
-    </w:p>
-    <w:p>
-      <w:pPr>
-        <w:rPr>
-          <w:rFonts w:ascii="Arial" w:hAnsi="Arial" w:cs="Arial"/>
-        </w:rPr>
-      </w:pPr>
-    </w:p>
-    <w:p>
-      <w:pPr>
-        <w:rPr>
-          <w:rFonts w:ascii="Arial" w:hAnsi="Arial" w:cs="Arial"/>
-        </w:rPr>
-      </w:pPr>
-    </w:p>
-    <w:p>
-      <w:pPr>
-        <w:rPr>
-          <w:rFonts w:ascii="Arial" w:hAnsi="Arial" w:cs="Arial"/>
-        </w:rPr>
-      </w:pPr>
-    </w:p>
-    <w:p>
-      <w:pPr>
-        <w:rPr>
-          <w:rFonts w:ascii="Arial" w:hAnsi="Arial" w:cs="Arial"/>
-        </w:rPr>
-      </w:pPr>
-      <w:r>
+        <w:t>4.A - Desenvolvimento</w:t>
+      </w:r>
+    </w:p>
+    <w:p>
+      <w:pPr>
+        <w:ind w:firstLine="708"/>
+        <w:rPr>
+          <w:rFonts w:ascii="Arial" w:hAnsi="Arial" w:cs="Arial"/>
+        </w:rPr>
+      </w:pPr>
+      <w:r>
+        <w:rPr>
+          <w:rFonts w:ascii="Arial" w:hAnsi="Arial" w:cs="Arial"/>
+        </w:rPr>
+        <w:t>O programa será desenvolvido na linguagem Python</w:t>
+      </w:r>
+      <w:r>
+        <w:rPr>
+          <w:rFonts w:ascii="Arial" w:hAnsi="Arial" w:cs="Arial"/>
+        </w:rPr>
+        <w:t xml:space="preserve"> para Windows, Android e Web,</w:t>
+      </w:r>
+      <w:r>
+        <w:rPr>
+          <w:rFonts w:ascii="Arial" w:hAnsi="Arial" w:cs="Arial"/>
+        </w:rPr>
+        <w:t xml:space="preserve"> com suas devidas bibliotecas e frameworks pelo Visual Studio </w:t>
+      </w:r>
+      <w:proofErr w:type="spellStart"/>
+      <w:r>
+        <w:rPr>
+          <w:rFonts w:ascii="Arial" w:hAnsi="Arial" w:cs="Arial"/>
+        </w:rPr>
+        <w:t>Code</w:t>
+      </w:r>
+      <w:proofErr w:type="spellEnd"/>
+      <w:r>
+        <w:rPr>
+          <w:rFonts w:ascii="Arial" w:hAnsi="Arial" w:cs="Arial"/>
+        </w:rPr>
+        <w:t xml:space="preserve"> durante o segundo semestre de 2023. Será usado como </w:t>
+      </w:r>
+      <w:r>
+        <w:rPr>
+          <w:rFonts w:ascii="Arial" w:hAnsi="Arial" w:cs="Arial"/>
+        </w:rPr>
+        <w:t>base</w:t>
+      </w:r>
+      <w:r>
+        <w:rPr>
+          <w:rFonts w:ascii="Arial" w:hAnsi="Arial" w:cs="Arial"/>
+        </w:rPr>
+        <w:t xml:space="preserve"> de armazenamento de dados o programa Excel.</w:t>
+      </w:r>
+      <w:r>
+        <w:rPr>
+          <w:rFonts w:ascii="Arial" w:hAnsi="Arial" w:cs="Arial"/>
+        </w:rPr>
+        <w:t xml:space="preserve"> Planejamos também implementar o sistema ao SUAP, para contabilizar os dados obtidos como presença na aula.</w:t>
+      </w:r>
+    </w:p>
+    <w:p>
+      <w:pPr>
         <w:rPr>
           <w:rFonts w:ascii="Arial" w:hAnsi="Arial" w:cs="Arial"/>
           <w:sz w:val="40"/>
           <w:szCs w:val="40"/>
         </w:rPr>
-        <w:lastRenderedPageBreak/>
-        <w:t>4 – Projeto</w:t>
-      </w:r>
-    </w:p>
-    <w:p>
-      <w:pPr>
+      </w:pPr>
+      <w:r>
         <w:rPr>
           <w:rFonts w:ascii="Arial" w:hAnsi="Arial" w:cs="Arial"/>
           <w:sz w:val="40"/>
           <w:szCs w:val="40"/>
         </w:rPr>
-      </w:pPr>
-      <w:r>
+        <w:t>5 - Modelo de requisitos</w:t>
+      </w:r>
+    </w:p>
+    <w:p>
+      <w:pPr>
         <w:rPr>
           <w:rFonts w:ascii="Arial" w:hAnsi="Arial" w:cs="Arial"/>
           <w:sz w:val="32"/>
           <w:szCs w:val="32"/>
         </w:rPr>
-        <w:t>4.A - Desenvolvimento</w:t>
-      </w:r>
-    </w:p>
-    <w:p>
-      <w:pPr>
-        <w:ind w:firstLine="708"/>
-        <w:rPr>
-          <w:rFonts w:ascii="Arial" w:hAnsi="Arial" w:cs="Arial"/>
-        </w:rPr>
-      </w:pPr>
-      <w:r>
-        <w:rPr>
-          <w:rFonts w:ascii="Arial" w:hAnsi="Arial" w:cs="Arial"/>
-        </w:rPr>
-        <w:t>O programa será desenvolvido na linguagem Python</w:t>
-      </w:r>
-      <w:r>
-        <w:rPr>
-          <w:rFonts w:ascii="Arial" w:hAnsi="Arial" w:cs="Arial"/>
-        </w:rPr>
-        <w:t xml:space="preserve"> para Windows, Android e Web,</w:t>
-      </w:r>
-      <w:r>
-        <w:rPr>
-          <w:rFonts w:ascii="Arial" w:hAnsi="Arial" w:cs="Arial"/>
-        </w:rPr>
-        <w:t xml:space="preserve"> com suas devidas bibliotecas e frameworks pelo Visual Studio </w:t>
-      </w:r>
-      <w:proofErr w:type="spellStart"/>
-      <w:r>
-        <w:rPr>
-          <w:rFonts w:ascii="Arial" w:hAnsi="Arial" w:cs="Arial"/>
-        </w:rPr>
-        <w:t>Code</w:t>
-      </w:r>
-      <w:proofErr w:type="spellEnd"/>
-      <w:r>
-        <w:rPr>
-          <w:rFonts w:ascii="Arial" w:hAnsi="Arial" w:cs="Arial"/>
-        </w:rPr>
-        <w:t xml:space="preserve"> durante o segundo semestre de 2023. Será usado como </w:t>
-      </w:r>
-      <w:r>
-        <w:rPr>
-          <w:rFonts w:ascii="Arial" w:hAnsi="Arial" w:cs="Arial"/>
-        </w:rPr>
-        <w:t>base</w:t>
-      </w:r>
-      <w:r>
-        <w:rPr>
-          <w:rFonts w:ascii="Arial" w:hAnsi="Arial" w:cs="Arial"/>
-        </w:rPr>
-        <w:t xml:space="preserve"> de armazenamento de dados o programa Excel.</w:t>
-      </w:r>
-      <w:r>
-        <w:rPr>
-          <w:rFonts w:ascii="Arial" w:hAnsi="Arial" w:cs="Arial"/>
-        </w:rPr>
-        <w:t xml:space="preserve"> Planejamos também implementar o sistema ao SUAP, para contabilizar os dados obtidos como presença na aula.</w:t>
-      </w:r>
-    </w:p>
-    <w:p>
-      <w:pPr>
-        <w:rPr>
-          <w:rFonts w:ascii="Arial" w:hAnsi="Arial" w:cs="Arial"/>
-          <w:sz w:val="40"/>
-          <w:szCs w:val="40"/>
-        </w:rPr>
-      </w:pPr>
-      <w:r>
-        <w:rPr>
-          <w:rFonts w:ascii="Arial" w:hAnsi="Arial" w:cs="Arial"/>
-          <w:sz w:val="40"/>
-          <w:szCs w:val="40"/>
-        </w:rPr>
-        <w:t>5 - Modelo de requisitos</w:t>
-      </w:r>
-    </w:p>
-    <w:p>
-      <w:pPr>
+      </w:pPr>
+      <w:r>
         <w:rPr>
           <w:rFonts w:ascii="Arial" w:hAnsi="Arial" w:cs="Arial"/>
           <w:sz w:val="32"/>
           <w:szCs w:val="32"/>
         </w:rPr>
-      </w:pPr>
-      <w:r>
+        <w:t>5.A - Requisitos de usuários</w:t>
+      </w:r>
+    </w:p>
+    <w:p>
+      <w:pPr>
+        <w:rPr>
+          <w:rFonts w:ascii="Arial" w:hAnsi="Arial" w:cs="Arial"/>
+        </w:rPr>
+      </w:pPr>
+      <w:r>
+        <w:rPr>
+          <w:rFonts w:ascii="Arial" w:hAnsi="Arial" w:cs="Arial"/>
+        </w:rPr>
+        <w:t>O P</w:t>
+      </w:r>
+      <w:r>
+        <w:rPr>
+          <w:rFonts w:ascii="Arial" w:hAnsi="Arial" w:cs="Arial"/>
+        </w:rPr>
+        <w:t>onteiro</w:t>
+      </w:r>
+      <w:r>
+        <w:rPr>
+          <w:rFonts w:ascii="Arial" w:hAnsi="Arial" w:cs="Arial"/>
+        </w:rPr>
+        <w:t xml:space="preserve"> deve propiciar aos seus </w:t>
+      </w:r>
+      <w:r>
+        <w:rPr>
+          <w:rFonts w:ascii="Arial" w:hAnsi="Arial" w:cs="Arial"/>
+        </w:rPr>
+        <w:t>usuários</w:t>
+      </w:r>
+      <w:r>
+        <w:rPr>
+          <w:rFonts w:ascii="Arial" w:hAnsi="Arial" w:cs="Arial"/>
+        </w:rPr>
+        <w:t>:</w:t>
+      </w:r>
+    </w:p>
+    <w:p>
+      <w:pPr>
+        <w:pStyle w:val="PargrafodaLista"/>
+        <w:numPr>
+          <w:ilvl w:val="0"/>
+          <w:numId w:val="3"/>
+        </w:numPr>
+        <w:rPr>
+          <w:rFonts w:ascii="Arial" w:hAnsi="Arial" w:cs="Arial"/>
+        </w:rPr>
+      </w:pPr>
+      <w:r>
+        <w:rPr>
+          <w:rFonts w:ascii="Arial" w:hAnsi="Arial" w:cs="Arial"/>
+        </w:rPr>
+        <w:t>Um</w:t>
+      </w:r>
+      <w:r>
+        <w:rPr>
+          <w:rFonts w:ascii="Arial" w:hAnsi="Arial" w:cs="Arial"/>
+        </w:rPr>
+        <w:t xml:space="preserve">a função </w:t>
+      </w:r>
+      <w:r>
+        <w:rPr>
+          <w:rFonts w:ascii="Arial" w:hAnsi="Arial" w:cs="Arial"/>
+        </w:rPr>
+        <w:t>de criação de contas e login</w:t>
+      </w:r>
+    </w:p>
+    <w:p>
+      <w:pPr>
+        <w:pStyle w:val="PargrafodaLista"/>
+        <w:numPr>
+          <w:ilvl w:val="0"/>
+          <w:numId w:val="3"/>
+        </w:numPr>
+        <w:rPr>
+          <w:rFonts w:ascii="Arial" w:hAnsi="Arial" w:cs="Arial"/>
+        </w:rPr>
+      </w:pPr>
+      <w:r>
+        <w:rPr>
+          <w:rFonts w:ascii="Arial" w:hAnsi="Arial" w:cs="Arial"/>
+        </w:rPr>
+        <w:t>Um</w:t>
+      </w:r>
+      <w:r>
+        <w:rPr>
+          <w:rFonts w:ascii="Arial" w:hAnsi="Arial" w:cs="Arial"/>
+        </w:rPr>
+        <w:t>a função</w:t>
+      </w:r>
+      <w:r>
+        <w:rPr>
+          <w:rFonts w:ascii="Arial" w:hAnsi="Arial" w:cs="Arial"/>
+        </w:rPr>
+        <w:t xml:space="preserve"> de criação</w:t>
+      </w:r>
+      <w:r>
+        <w:rPr>
+          <w:rFonts w:ascii="Arial" w:hAnsi="Arial" w:cs="Arial"/>
+        </w:rPr>
+        <w:t xml:space="preserve"> e entrada</w:t>
+      </w:r>
+      <w:r>
+        <w:rPr>
+          <w:rFonts w:ascii="Arial" w:hAnsi="Arial" w:cs="Arial"/>
+        </w:rPr>
+        <w:t xml:space="preserve"> </w:t>
+      </w:r>
+      <w:r>
+        <w:rPr>
+          <w:rFonts w:ascii="Arial" w:hAnsi="Arial" w:cs="Arial"/>
+        </w:rPr>
+        <w:t>em</w:t>
+      </w:r>
+      <w:r>
+        <w:rPr>
+          <w:rFonts w:ascii="Arial" w:hAnsi="Arial" w:cs="Arial"/>
+        </w:rPr>
+        <w:t xml:space="preserve"> grupos</w:t>
+      </w:r>
+    </w:p>
+    <w:p>
+      <w:pPr>
+        <w:pStyle w:val="PargrafodaLista"/>
+        <w:numPr>
+          <w:ilvl w:val="0"/>
+          <w:numId w:val="3"/>
+        </w:numPr>
+        <w:rPr>
+          <w:rFonts w:ascii="Arial" w:hAnsi="Arial" w:cs="Arial"/>
+        </w:rPr>
+      </w:pPr>
+      <w:r>
+        <w:rPr>
+          <w:rFonts w:ascii="Arial" w:hAnsi="Arial" w:cs="Arial"/>
+        </w:rPr>
+        <w:t>Um</w:t>
+      </w:r>
+      <w:r>
+        <w:rPr>
+          <w:rFonts w:ascii="Arial" w:hAnsi="Arial" w:cs="Arial"/>
+        </w:rPr>
+        <w:t>a área designada a</w:t>
+      </w:r>
+      <w:r>
+        <w:rPr>
+          <w:rFonts w:ascii="Arial" w:hAnsi="Arial" w:cs="Arial"/>
+        </w:rPr>
+        <w:t xml:space="preserve"> chat de interação e um mural de avisos</w:t>
+      </w:r>
+    </w:p>
+    <w:p>
+      <w:pPr>
+        <w:pStyle w:val="PargrafodaLista"/>
+        <w:numPr>
+          <w:ilvl w:val="0"/>
+          <w:numId w:val="3"/>
+        </w:numPr>
+        <w:rPr>
+          <w:rFonts w:ascii="Arial" w:hAnsi="Arial" w:cs="Arial"/>
+        </w:rPr>
+      </w:pPr>
+      <w:r>
+        <w:rPr>
+          <w:rFonts w:ascii="Arial" w:hAnsi="Arial" w:cs="Arial"/>
+        </w:rPr>
+        <w:t xml:space="preserve">Uma área designada a registrar </w:t>
+      </w:r>
+      <w:r>
+        <w:rPr>
+          <w:rFonts w:ascii="Arial" w:hAnsi="Arial" w:cs="Arial"/>
+        </w:rPr>
+        <w:t>a jornada</w:t>
+      </w:r>
+      <w:r>
+        <w:rPr>
+          <w:rFonts w:ascii="Arial" w:hAnsi="Arial" w:cs="Arial"/>
+        </w:rPr>
+        <w:t xml:space="preserve"> de um usuário</w:t>
+      </w:r>
+    </w:p>
+    <w:p>
+      <w:pPr>
+        <w:pStyle w:val="PargrafodaLista"/>
+        <w:numPr>
+          <w:ilvl w:val="0"/>
+          <w:numId w:val="3"/>
+        </w:numPr>
+        <w:rPr>
+          <w:rFonts w:ascii="Arial" w:hAnsi="Arial" w:cs="Arial"/>
+        </w:rPr>
+      </w:pPr>
+      <w:r>
+        <w:rPr>
+          <w:rFonts w:ascii="Arial" w:hAnsi="Arial" w:cs="Arial"/>
+        </w:rPr>
+        <w:t xml:space="preserve">Um sistema </w:t>
+      </w:r>
+      <w:r>
+        <w:rPr>
+          <w:rFonts w:ascii="Arial" w:hAnsi="Arial" w:cs="Arial"/>
+        </w:rPr>
+        <w:t xml:space="preserve">único </w:t>
+      </w:r>
+      <w:r>
+        <w:rPr>
+          <w:rFonts w:ascii="Arial" w:hAnsi="Arial" w:cs="Arial"/>
+        </w:rPr>
+        <w:t>que monitore a</w:t>
+      </w:r>
+      <w:r>
+        <w:rPr>
+          <w:rFonts w:ascii="Arial" w:hAnsi="Arial" w:cs="Arial"/>
+        </w:rPr>
+        <w:t xml:space="preserve"> produtividade do usuário</w:t>
+      </w:r>
+    </w:p>
+    <w:p>
+      <w:pPr>
+        <w:pStyle w:val="PargrafodaLista"/>
+        <w:numPr>
+          <w:ilvl w:val="0"/>
+          <w:numId w:val="3"/>
+        </w:numPr>
+        <w:rPr>
+          <w:rFonts w:ascii="Arial" w:hAnsi="Arial" w:cs="Arial"/>
+        </w:rPr>
+      </w:pPr>
+      <w:r>
+        <w:rPr>
+          <w:rFonts w:ascii="Arial" w:hAnsi="Arial" w:cs="Arial"/>
+        </w:rPr>
+        <w:t>O armazenamento</w:t>
+      </w:r>
+      <w:r>
+        <w:rPr>
+          <w:rFonts w:ascii="Arial" w:hAnsi="Arial" w:cs="Arial"/>
+        </w:rPr>
+        <w:t xml:space="preserve"> e envio</w:t>
+      </w:r>
+      <w:r>
+        <w:rPr>
+          <w:rFonts w:ascii="Arial" w:hAnsi="Arial" w:cs="Arial"/>
+        </w:rPr>
+        <w:t xml:space="preserve"> de dados da j</w:t>
+      </w:r>
+      <w:r>
+        <w:rPr>
+          <w:rFonts w:ascii="Arial" w:hAnsi="Arial" w:cs="Arial"/>
+        </w:rPr>
+        <w:t>ornada de trabalho</w:t>
+      </w:r>
+    </w:p>
+    <w:p>
+      <w:pPr>
         <w:rPr>
           <w:rFonts w:ascii="Arial" w:hAnsi="Arial" w:cs="Arial"/>
           <w:sz w:val="32"/>
           <w:szCs w:val="32"/>
         </w:rPr>
-        <w:t>5.A - Requisitos de usuários</w:t>
-      </w:r>
-    </w:p>
-    <w:p>
-      <w:pPr>
-        <w:rPr>
-          <w:rFonts w:ascii="Arial" w:hAnsi="Arial" w:cs="Arial"/>
-        </w:rPr>
-      </w:pPr>
-      <w:r>
-        <w:rPr>
-          <w:rFonts w:ascii="Arial" w:hAnsi="Arial" w:cs="Arial"/>
-        </w:rPr>
-        <w:t xml:space="preserve">O P.P deve propiciar aos seus </w:t>
-      </w:r>
-      <w:r>
-        <w:rPr>
-          <w:rFonts w:ascii="Arial" w:hAnsi="Arial" w:cs="Arial"/>
-        </w:rPr>
-        <w:t>usuários</w:t>
-      </w:r>
-      <w:r>
-        <w:rPr>
-          <w:rFonts w:ascii="Arial" w:hAnsi="Arial" w:cs="Arial"/>
-        </w:rPr>
-        <w:t>:</w:t>
-      </w:r>
-    </w:p>
-    <w:p>
-      <w:pPr>
-        <w:pStyle w:val="PargrafodaLista"/>
-        <w:numPr>
-          <w:ilvl w:val="0"/>
-          <w:numId w:val="3"/>
-        </w:numPr>
-        <w:rPr>
-          <w:rFonts w:ascii="Arial" w:hAnsi="Arial" w:cs="Arial"/>
-        </w:rPr>
-      </w:pPr>
-      <w:r>
-        <w:rPr>
-          <w:rFonts w:ascii="Arial" w:hAnsi="Arial" w:cs="Arial"/>
-        </w:rPr>
-        <w:t>Um</w:t>
-      </w:r>
-      <w:r>
-        <w:rPr>
-          <w:rFonts w:ascii="Arial" w:hAnsi="Arial" w:cs="Arial"/>
-        </w:rPr>
-        <w:t xml:space="preserve">a função </w:t>
-      </w:r>
-      <w:r>
-        <w:rPr>
-          <w:rFonts w:ascii="Arial" w:hAnsi="Arial" w:cs="Arial"/>
-        </w:rPr>
-        <w:t>de criação de contas e login</w:t>
-      </w:r>
-    </w:p>
-    <w:p>
-      <w:pPr>
-        <w:pStyle w:val="PargrafodaLista"/>
-        <w:numPr>
-          <w:ilvl w:val="0"/>
-          <w:numId w:val="3"/>
-        </w:numPr>
-        <w:rPr>
-          <w:rFonts w:ascii="Arial" w:hAnsi="Arial" w:cs="Arial"/>
-        </w:rPr>
-      </w:pPr>
-      <w:r>
-        <w:rPr>
-          <w:rFonts w:ascii="Arial" w:hAnsi="Arial" w:cs="Arial"/>
-        </w:rPr>
-        <w:t>Um</w:t>
-      </w:r>
-      <w:r>
-        <w:rPr>
-          <w:rFonts w:ascii="Arial" w:hAnsi="Arial" w:cs="Arial"/>
-        </w:rPr>
-        <w:t>a função</w:t>
-      </w:r>
-      <w:r>
-        <w:rPr>
-          <w:rFonts w:ascii="Arial" w:hAnsi="Arial" w:cs="Arial"/>
-        </w:rPr>
-        <w:t xml:space="preserve"> de criação</w:t>
-      </w:r>
-      <w:r>
-        <w:rPr>
-          <w:rFonts w:ascii="Arial" w:hAnsi="Arial" w:cs="Arial"/>
-        </w:rPr>
-        <w:t xml:space="preserve"> e entrada</w:t>
-      </w:r>
-      <w:r>
-        <w:rPr>
-          <w:rFonts w:ascii="Arial" w:hAnsi="Arial" w:cs="Arial"/>
-        </w:rPr>
-        <w:t xml:space="preserve"> </w:t>
-      </w:r>
-      <w:r>
-        <w:rPr>
-          <w:rFonts w:ascii="Arial" w:hAnsi="Arial" w:cs="Arial"/>
-        </w:rPr>
-        <w:t>em</w:t>
-      </w:r>
-      <w:r>
-        <w:rPr>
-          <w:rFonts w:ascii="Arial" w:hAnsi="Arial" w:cs="Arial"/>
-        </w:rPr>
-        <w:t xml:space="preserve"> grupos</w:t>
-      </w:r>
-    </w:p>
-    <w:p>
-      <w:pPr>
-        <w:pStyle w:val="PargrafodaLista"/>
-        <w:numPr>
-          <w:ilvl w:val="0"/>
-          <w:numId w:val="3"/>
-        </w:numPr>
-        <w:rPr>
-          <w:rFonts w:ascii="Arial" w:hAnsi="Arial" w:cs="Arial"/>
-        </w:rPr>
-      </w:pPr>
-      <w:r>
-        <w:rPr>
-          <w:rFonts w:ascii="Arial" w:hAnsi="Arial" w:cs="Arial"/>
-        </w:rPr>
-        <w:t>Um</w:t>
-      </w:r>
-      <w:r>
-        <w:rPr>
-          <w:rFonts w:ascii="Arial" w:hAnsi="Arial" w:cs="Arial"/>
-        </w:rPr>
-        <w:t>a área designada a</w:t>
-      </w:r>
-      <w:r>
-        <w:rPr>
-          <w:rFonts w:ascii="Arial" w:hAnsi="Arial" w:cs="Arial"/>
-        </w:rPr>
-        <w:t xml:space="preserve"> chat de interação e um mural de avisos</w:t>
-      </w:r>
-    </w:p>
-    <w:p>
-      <w:pPr>
-        <w:pStyle w:val="PargrafodaLista"/>
-        <w:numPr>
-          <w:ilvl w:val="0"/>
-          <w:numId w:val="3"/>
-        </w:numPr>
-        <w:rPr>
-          <w:rFonts w:ascii="Arial" w:hAnsi="Arial" w:cs="Arial"/>
-        </w:rPr>
-      </w:pPr>
-      <w:r>
-        <w:rPr>
-          <w:rFonts w:ascii="Arial" w:hAnsi="Arial" w:cs="Arial"/>
-        </w:rPr>
-        <w:t xml:space="preserve">Uma área designada a registrar </w:t>
-      </w:r>
-      <w:r>
-        <w:rPr>
-          <w:rFonts w:ascii="Arial" w:hAnsi="Arial" w:cs="Arial"/>
-        </w:rPr>
-        <w:t>a jornada</w:t>
-      </w:r>
-      <w:r>
-        <w:rPr>
-          <w:rFonts w:ascii="Arial" w:hAnsi="Arial" w:cs="Arial"/>
-        </w:rPr>
-        <w:t xml:space="preserve"> de um usuário</w:t>
-      </w:r>
-    </w:p>
-    <w:p>
-      <w:pPr>
-        <w:pStyle w:val="PargrafodaLista"/>
-        <w:numPr>
-          <w:ilvl w:val="0"/>
-          <w:numId w:val="3"/>
-        </w:numPr>
-        <w:rPr>
-          <w:rFonts w:ascii="Arial" w:hAnsi="Arial" w:cs="Arial"/>
-        </w:rPr>
-      </w:pPr>
-      <w:r>
-        <w:rPr>
-          <w:rFonts w:ascii="Arial" w:hAnsi="Arial" w:cs="Arial"/>
-        </w:rPr>
-        <w:t xml:space="preserve">Um sistema </w:t>
-      </w:r>
-      <w:r>
-        <w:rPr>
-          <w:rFonts w:ascii="Arial" w:hAnsi="Arial" w:cs="Arial"/>
-        </w:rPr>
-        <w:t xml:space="preserve">único </w:t>
-      </w:r>
-      <w:r>
-        <w:rPr>
-          <w:rFonts w:ascii="Arial" w:hAnsi="Arial" w:cs="Arial"/>
-        </w:rPr>
-        <w:t>que monitore a</w:t>
-      </w:r>
-      <w:r>
-        <w:rPr>
-          <w:rFonts w:ascii="Arial" w:hAnsi="Arial" w:cs="Arial"/>
-        </w:rPr>
-        <w:t xml:space="preserve"> produtividade do usuário</w:t>
-      </w:r>
-    </w:p>
-    <w:p>
-      <w:pPr>
-        <w:pStyle w:val="PargrafodaLista"/>
-        <w:numPr>
-          <w:ilvl w:val="0"/>
-          <w:numId w:val="3"/>
-        </w:numPr>
-        <w:rPr>
-          <w:rFonts w:ascii="Arial" w:hAnsi="Arial" w:cs="Arial"/>
-        </w:rPr>
-      </w:pPr>
-      <w:r>
-        <w:rPr>
-          <w:rFonts w:ascii="Arial" w:hAnsi="Arial" w:cs="Arial"/>
-        </w:rPr>
-        <w:t>O armazenamento</w:t>
-      </w:r>
-      <w:r>
-        <w:rPr>
-          <w:rFonts w:ascii="Arial" w:hAnsi="Arial" w:cs="Arial"/>
-        </w:rPr>
-        <w:t xml:space="preserve"> e envio</w:t>
-      </w:r>
-      <w:r>
-        <w:rPr>
-          <w:rFonts w:ascii="Arial" w:hAnsi="Arial" w:cs="Arial"/>
-        </w:rPr>
-        <w:t xml:space="preserve"> de dados da j</w:t>
-      </w:r>
-      <w:r>
-        <w:rPr>
-          <w:rFonts w:ascii="Arial" w:hAnsi="Arial" w:cs="Arial"/>
-        </w:rPr>
-        <w:t>ornada de trabalho</w:t>
-      </w:r>
-    </w:p>
-    <w:p>
-      <w:pPr>
+      </w:pPr>
+      <w:r>
         <w:rPr>
           <w:rFonts w:ascii="Arial" w:hAnsi="Arial" w:cs="Arial"/>
           <w:sz w:val="32"/>
           <w:szCs w:val="32"/>
         </w:rPr>
-      </w:pPr>
-      <w:r>
-        <w:rPr>
-          <w:rFonts w:ascii="Arial" w:hAnsi="Arial" w:cs="Arial"/>
-          <w:sz w:val="32"/>
-          <w:szCs w:val="32"/>
-        </w:rPr>
         <w:t>5.B – Requisitos funcionais</w:t>
       </w:r>
     </w:p>
@@ -946,7 +994,19 @@
         <w:rPr>
           <w:rFonts w:ascii="Arial" w:hAnsi="Arial" w:cs="Arial"/>
         </w:rPr>
-        <w:t>No caso de o usuário inserir um identificador não registrado no baco de dados, exibir mensagem de erro.</w:t>
+        <w:t>No caso de o usuário inserir um identificador não registrado no ba</w:t>
+      </w:r>
+      <w:r>
+        <w:rPr>
+          <w:rFonts w:ascii="Arial" w:hAnsi="Arial" w:cs="Arial"/>
+        </w:rPr>
+        <w:t>n</w:t>
+      </w:r>
+      <w:r>
+        <w:rPr>
+          <w:rFonts w:ascii="Arial" w:hAnsi="Arial" w:cs="Arial"/>
+        </w:rPr>
+        <w:t>co de dados, exibir mensagem de erro.</w:t>
       </w:r>
       <w:r>
         <w:rPr>
@@ -1042,6 +1102,42 @@
         <w:rPr>
           <w:rFonts w:ascii="Arial" w:hAnsi="Arial" w:cs="Arial"/>
         </w:rPr>
+        <w:t>O programa deve fornecer a opção de adicionar outros perfis e deixá-los em uma área separada para facilitar acessos</w:t>
+      </w:r>
+    </w:p>
+    <w:p>
+      <w:pPr>
+        <w:pStyle w:val="PargrafodaLista"/>
+        <w:numPr>
+          <w:ilvl w:val="0"/>
+          <w:numId w:val="5"/>
+        </w:numPr>
+        <w:rPr>
+          <w:rFonts w:ascii="Arial" w:hAnsi="Arial" w:cs="Arial"/>
+        </w:rPr>
+      </w:pPr>
+      <w:r>
+        <w:rPr>
+          <w:rFonts w:ascii="Arial" w:hAnsi="Arial" w:cs="Arial"/>
+        </w:rPr>
+        <w:t>O chat deve permitir bloqueio de outros usuários, impossibilitando o envio e recepção de mensagens de usuários bloqueados.</w:t>
+      </w:r>
+    </w:p>
+    <w:p>
+      <w:pPr>
+        <w:pStyle w:val="PargrafodaLista"/>
+        <w:numPr>
+          <w:ilvl w:val="0"/>
+          <w:numId w:val="5"/>
+        </w:numPr>
+        <w:rPr>
+          <w:rFonts w:ascii="Arial" w:hAnsi="Arial" w:cs="Arial"/>
+        </w:rPr>
+      </w:pPr>
+      <w:r>
+        <w:rPr>
+          <w:rFonts w:ascii="Arial" w:hAnsi="Arial" w:cs="Arial"/>
+        </w:rPr>
         <w:t>O programa deve fornecer a opção de deletar a própria conta e remover as credenciais de acesso do banco de dados (sob confirmação).</w:t>
       </w:r>
     </w:p>
@@ -1257,7 +1353,7 @@
         <w:rPr>
           <w:rFonts w:ascii="Arial" w:hAnsi="Arial" w:cs="Arial"/>
         </w:rPr>
-        <w:t>O chat deve permitir bloqueio de outros usuários, impossibilitando o envio e recepção de mensagens de usuários bloqueados.</w:t>
+        <w:t>O chat deve permitir bloqueio de outros usuários, impossibilitando o envio e de usuários bloqueados.</w:t>
       </w:r>
     </w:p>
     <w:p>
@@ -1398,20 +1494,6 @@
         </w:rPr>
         <w:t>O usuário também deve ter a opção de automatizar o processo de bater seu ponto de acordo com seus horários e depender unicamente do monitoramento</w:t>
       </w:r>
-    </w:p>
-    <w:p>
-      <w:pPr>
-        <w:rPr>
-          <w:rFonts w:ascii="Arial" w:hAnsi="Arial" w:cs="Arial"/>
-        </w:rPr>
-      </w:pPr>
-    </w:p>
-    <w:p>
-      <w:pPr>
-        <w:rPr>
-          <w:rFonts w:ascii="Arial" w:hAnsi="Arial" w:cs="Arial"/>
-        </w:rPr>
-      </w:pPr>
     </w:p>
     <w:p>
       <w:pPr>
@@ -3037,6 +3119,146 @@
     </w:lvl>
   </w:abstractNum>
   <w:abstractNum w:abstractNumId="1" w15:restartNumberingAfterBreak="0">
+    <w:nsid w:val="07B55052"/>
+    <w:multiLevelType w:val="hybridMultilevel"/>
+    <w:tmpl w:val="39FE2F4A"/>
+    <w:lvl w:ilvl="0" w:tplc="B3741208">
+      <w:start w:val="1"/>
+      <w:numFmt w:val="bullet"/>
+      <w:lvlText w:val="•"/>
+      <w:lvlJc w:val="left"/>
+      <w:pPr>
+        <w:tabs>
+          <w:tab w:val="num" w:pos="720"/>
+        </w:tabs>
+        <w:ind w:left="720" w:hanging="360"/>
+      </w:pPr>
+      <w:rPr>
+        <w:rFonts w:ascii="Times New Roman" w:hAnsi="Times New Roman" w:hint="default"/>
+      </w:rPr>
+    </w:lvl>
+    <w:lvl w:ilvl="1" w:tplc="FC56FA04" w:tentative="1">
+      <w:start w:val="1"/>
+      <w:numFmt w:val="bullet"/>
+      <w:lvlText w:val="•"/>
+      <w:lvlJc w:val="left"/>
+      <w:pPr>
+        <w:tabs>
+          <w:tab w:val="num" w:pos="1440"/>
+        </w:tabs>
+        <w:ind w:left="1440" w:hanging="360"/>
+      </w:pPr>
+      <w:rPr>
+        <w:rFonts w:ascii="Times New Roman" w:hAnsi="Times New Roman" w:hint="default"/>
+      </w:rPr>
+    </w:lvl>
+    <w:lvl w:ilvl="2" w:tplc="010A42E8" w:tentative="1">
+      <w:start w:val="1"/>
+      <w:numFmt w:val="bullet"/>
+      <w:lvlText w:val="•"/>
+      <w:lvlJc w:val="left"/>
+      <w:pPr>
+        <w:tabs>
+          <w:tab w:val="num" w:pos="2160"/>
+        </w:tabs>
+        <w:ind w:left="2160" w:hanging="360"/>
+      </w:pPr>
+      <w:rPr>
+        <w:rFonts w:ascii="Times New Roman" w:hAnsi="Times New Roman" w:hint="default"/>
+      </w:rPr>
+    </w:lvl>
+    <w:lvl w:ilvl="3" w:tplc="14323E14" w:tentative="1">
+      <w:start w:val="1"/>
+      <w:numFmt w:val="bullet"/>
+      <w:lvlText w:val="•"/>
+      <w:lvlJc w:val="left"/>
+      <w:pPr>
+        <w:tabs>
+          <w:tab w:val="num" w:pos="2880"/>
+        </w:tabs>
+        <w:ind w:left="2880" w:hanging="360"/>
+      </w:pPr>
+      <w:rPr>
+        <w:rFonts w:ascii="Times New Roman" w:hAnsi="Times New Roman" w:hint="default"/>
+      </w:rPr>
+    </w:lvl>
+    <w:lvl w:ilvl="4" w:tplc="04F8D626" w:tentative="1">
+      <w:start w:val="1"/>
+      <w:numFmt w:val="bullet"/>
+      <w:lvlText w:val="•"/>
+      <w:lvlJc w:val="left"/>
+      <w:pPr>
+        <w:tabs>
+          <w:tab w:val="num" w:pos="3600"/>
+        </w:tabs>
+        <w:ind w:left="3600" w:hanging="360"/>
+      </w:pPr>
+      <w:rPr>
+        <w:rFonts w:ascii="Times New Roman" w:hAnsi="Times New Roman" w:hint="default"/>
+      </w:rPr>
+    </w:lvl>
+    <w:lvl w:ilvl="5" w:tplc="EB4A14C0" w:tentative="1">
+      <w:start w:val="1"/>
+      <w:numFmt w:val="bullet"/>
+      <w:lvlText w:val="•"/>
+      <w:lvlJc w:val="left"/>
+      <w:pPr>
+        <w:tabs>
+          <w:tab w:val="num" w:pos="4320"/>
+        </w:tabs>
+        <w:ind w:left="4320" w:hanging="360"/>
+      </w:pPr>
+      <w:rPr>
+        <w:rFonts w:ascii="Times New Roman" w:hAnsi="Times New Roman" w:hint="default"/>
+      </w:rPr>
+    </w:lvl>
+    <w:lvl w:ilvl="6" w:tplc="8A382378" w:tentative="1">
+      <w:start w:val="1"/>
+      <w:numFmt w:val="bullet"/>
+      <w:lvlText w:val="•"/>
+      <w:lvlJc w:val="left"/>
+      <w:pPr>
+        <w:tabs>
+          <w:tab w:val="num" w:pos="5040"/>
+        </w:tabs>
+        <w:ind w:left="5040" w:hanging="360"/>
+      </w:pPr>
+      <w:rPr>
+        <w:rFonts w:ascii="Times New Roman" w:hAnsi="Times New Roman" w:hint="default"/>
+      </w:rPr>
+    </w:lvl>
+    <w:lvl w:ilvl="7" w:tplc="38EE4A6A" w:tentative="1">
+      <w:start w:val="1"/>
+      <w:numFmt w:val="bullet"/>
+      <w:lvlText w:val="•"/>
+      <w:lvlJc w:val="left"/>
+      <w:pPr>
+        <w:tabs>
+          <w:tab w:val="num" w:pos="5760"/>
+        </w:tabs>
+        <w:ind w:left="5760" w:hanging="360"/>
+      </w:pPr>
+      <w:rPr>
+        <w:rFonts w:ascii="Times New Roman" w:hAnsi="Times New Roman" w:hint="default"/>
+      </w:rPr>
+    </w:lvl>
+    <w:lvl w:ilvl="8" w:tplc="2026C0FC" w:tentative="1">
+      <w:start w:val="1"/>
+      <w:numFmt w:val="bullet"/>
+      <w:lvlText w:val="•"/>
+      <w:lvlJc w:val="left"/>
+      <w:pPr>
+        <w:tabs>
+          <w:tab w:val="num" w:pos="6480"/>
+        </w:tabs>
+        <w:ind w:left="6480" w:hanging="360"/>
+      </w:pPr>
+      <w:rPr>
+        <w:rFonts w:ascii="Times New Roman" w:hAnsi="Times New Roman" w:hint="default"/>
+      </w:rPr>
+    </w:lvl>
+  </w:abstractNum>
+  <w:abstractNum w:abstractNumId="2" w15:restartNumberingAfterBreak="0">
     <w:nsid w:val="124B7B79"/>
     <w:multiLevelType w:val="hybridMultilevel"/>
     <w:tmpl w:val="3F42104C"/>
@@ -3149,7 +3371,7 @@
       </w:rPr>
     </w:lvl>
   </w:abstractNum>
-  <w:abstractNum w:abstractNumId="2" w15:restartNumberingAfterBreak="0">
+  <w:abstractNum w:abstractNumId="3" w15:restartNumberingAfterBreak="0">
     <w:nsid w:val="16E2199D"/>
     <w:multiLevelType w:val="hybridMultilevel"/>
     <w:tmpl w:val="BD22391C"/>
@@ -3262,7 +3484,7 @@
       </w:rPr>
     </w:lvl>
   </w:abstractNum>
-  <w:abstractNum w:abstractNumId="3" w15:restartNumberingAfterBreak="0">
+  <w:abstractNum w:abstractNumId="4" w15:restartNumberingAfterBreak="0">
     <w:nsid w:val="25AA1AA4"/>
     <w:multiLevelType w:val="hybridMultilevel"/>
     <w:tmpl w:val="459A9EA0"/>
@@ -3375,7 +3597,7 @@
       </w:rPr>
     </w:lvl>
   </w:abstractNum>
-  <w:abstractNum w:abstractNumId="4" w15:restartNumberingAfterBreak="0">
+  <w:abstractNum w:abstractNumId="5" w15:restartNumberingAfterBreak="0">
     <w:nsid w:val="4A641CC6"/>
     <w:multiLevelType w:val="hybridMultilevel"/>
     <w:tmpl w:val="172EA6AE"/>
@@ -3488,7 +3710,7 @@
       </w:rPr>
     </w:lvl>
   </w:abstractNum>
-  <w:abstractNum w:abstractNumId="5" w15:restartNumberingAfterBreak="0">
+  <w:abstractNum w:abstractNumId="6" w15:restartNumberingAfterBreak="0">
     <w:nsid w:val="4F290B25"/>
     <w:multiLevelType w:val="hybridMultilevel"/>
     <w:tmpl w:val="987C690E"/>
@@ -3601,7 +3823,7 @@
       </w:rPr>
     </w:lvl>
   </w:abstractNum>
-  <w:abstractNum w:abstractNumId="6" w15:restartNumberingAfterBreak="0">
+  <w:abstractNum w:abstractNumId="7" w15:restartNumberingAfterBreak="0">
     <w:nsid w:val="50E93F60"/>
     <w:multiLevelType w:val="hybridMultilevel"/>
     <w:tmpl w:val="FCAE2570"/>
@@ -3714,7 +3936,7 @@
       </w:rPr>
     </w:lvl>
   </w:abstractNum>
-  <w:abstractNum w:abstractNumId="7" w15:restartNumberingAfterBreak="0">
+  <w:abstractNum w:abstractNumId="8" w15:restartNumberingAfterBreak="0">
     <w:nsid w:val="51E744F0"/>
     <w:multiLevelType w:val="hybridMultilevel"/>
     <w:tmpl w:val="D6FCFA74"/>
@@ -3827,7 +4049,7 @@
       </w:rPr>
     </w:lvl>
   </w:abstractNum>
-  <w:abstractNum w:abstractNumId="8" w15:restartNumberingAfterBreak="0">
+  <w:abstractNum w:abstractNumId="9" w15:restartNumberingAfterBreak="0">
     <w:nsid w:val="576B7037"/>
     <w:multiLevelType w:val="hybridMultilevel"/>
     <w:tmpl w:val="9E8003A8"/>
@@ -3940,7 +4162,7 @@
       </w:rPr>
     </w:lvl>
   </w:abstractNum>
-  <w:abstractNum w:abstractNumId="9" w15:restartNumberingAfterBreak="0">
+  <w:abstractNum w:abstractNumId="10" w15:restartNumberingAfterBreak="0">
     <w:nsid w:val="650A6DDD"/>
     <w:multiLevelType w:val="hybridMultilevel"/>
     <w:tmpl w:val="0BC27E08"/>
@@ -4053,7 +4275,7 @@
       </w:rPr>
     </w:lvl>
   </w:abstractNum>
-  <w:abstractNum w:abstractNumId="10" w15:restartNumberingAfterBreak="0">
+  <w:abstractNum w:abstractNumId="11" w15:restartNumberingAfterBreak="0">
     <w:nsid w:val="665D3F26"/>
     <w:multiLevelType w:val="hybridMultilevel"/>
     <w:tmpl w:val="92F085CC"/>
@@ -4166,7 +4388,7 @@
       </w:rPr>
     </w:lvl>
   </w:abstractNum>
-  <w:abstractNum w:abstractNumId="11" w15:restartNumberingAfterBreak="0">
+  <w:abstractNum w:abstractNumId="12" w15:restartNumberingAfterBreak="0">
     <w:nsid w:val="689AFB13"/>
     <w:multiLevelType w:val="hybridMultilevel"/>
     <w:tmpl w:val="DFFEC1EA"/>
@@ -4279,7 +4501,7 @@
       </w:rPr>
     </w:lvl>
   </w:abstractNum>
-  <w:abstractNum w:abstractNumId="12" w15:restartNumberingAfterBreak="0">
+  <w:abstractNum w:abstractNumId="13" w15:restartNumberingAfterBreak="0">
     <w:nsid w:val="70D43D82"/>
     <w:multiLevelType w:val="hybridMultilevel"/>
     <w:tmpl w:val="AB2AF534"/>
@@ -4392,7 +4614,7 @@
       </w:rPr>
     </w:lvl>
   </w:abstractNum>
-  <w:abstractNum w:abstractNumId="13" w15:restartNumberingAfterBreak="0">
+  <w:abstractNum w:abstractNumId="14" w15:restartNumberingAfterBreak="0">
     <w:nsid w:val="743C6541"/>
     <w:multiLevelType w:val="hybridMultilevel"/>
     <w:tmpl w:val="77A6B410"/>
@@ -4506,45 +4728,48 @@
     </w:lvl>
   </w:abstractNum>
   <w:num w:numId="1" w16cid:durableId="1883512865">
+    <w:abstractNumId w:val="4"/>
+  </w:num>
+  <w:num w:numId="2" w16cid:durableId="1501581649">
+    <w:abstractNumId w:val="12"/>
+  </w:num>
+  <w:num w:numId="3" w16cid:durableId="1234854390">
+    <w:abstractNumId w:val="11"/>
+  </w:num>
+  <w:num w:numId="4" w16cid:durableId="877277142">
+    <w:abstractNumId w:val="14"/>
+  </w:num>
+  <w:num w:numId="5" w16cid:durableId="1324622137">
+    <w:abstractNumId w:val="6"/>
+  </w:num>
+  <w:num w:numId="6" w16cid:durableId="1808889954">
     <w:abstractNumId w:val="3"/>
   </w:num>
-  <w:num w:numId="2" w16cid:durableId="1501581649">
-    <w:abstractNumId w:val="11"/>
-  </w:num>
-  <w:num w:numId="3" w16cid:durableId="1234854390">
-    <w:abstractNumId w:val="10"/>
-  </w:num>
-  <w:num w:numId="4" w16cid:durableId="877277142">
-    <w:abstractNumId w:val="13"/>
-  </w:num>
-  <w:num w:numId="5" w16cid:durableId="1324622137">
-    <w:abstractNumId w:val="5"/>
-  </w:num>
-  <w:num w:numId="6" w16cid:durableId="1808889954">
-    <w:abstractNumId w:val="2"/>
-  </w:num>
   <w:num w:numId="7" w16cid:durableId="419568096">
-    <w:abstractNumId w:val="7"/>
+    <w:abstractNumId w:val="8"/>
   </w:num>
   <w:num w:numId="8" w16cid:durableId="2034576989">
-    <w:abstractNumId w:val="6"/>
+    <w:abstractNumId w:val="7"/>
   </w:num>
   <w:num w:numId="9" w16cid:durableId="1883588105">
     <w:abstractNumId w:val="0"/>
   </w:num>
   <w:num w:numId="10" w16cid:durableId="336619208">
+    <w:abstractNumId w:val="10"/>
+  </w:num>
+  <w:num w:numId="11" w16cid:durableId="304047180">
+    <w:abstractNumId w:val="13"/>
+  </w:num>
+  <w:num w:numId="12" w16cid:durableId="1094475096">
+    <w:abstractNumId w:val="5"/>
+  </w:num>
+  <w:num w:numId="13" w16cid:durableId="2030449642">
     <w:abstractNumId w:val="9"/>
   </w:num>
-  <w:num w:numId="11" w16cid:durableId="304047180">
-    <w:abstractNumId w:val="12"/>
+  <w:num w:numId="14" w16cid:durableId="114521336">
+    <w:abstractNumId w:val="2"/>
   </w:num>
-  <w:num w:numId="12" w16cid:durableId="1094475096">
-    <w:abstractNumId w:val="4"/>
-  </w:num>
-  <w:num w:numId="13" w16cid:durableId="2030449642">
-    <w:abstractNumId w:val="8"/>
-  </w:num>
-  <w:num w:numId="14" w16cid:durableId="114521336">
+  <w:num w:numId="15" w16cid:durableId="1283879250">
     <w:abstractNumId w:val="1"/>
   </w:num>
 </w:numbering>
@@ -4954,7 +5179,6 @@
   <w:style w:type="character" w:default="1" w:styleId="Fontepargpadro">
     <w:name w:val="Default Paragraph Font"/>
     <w:uiPriority w:val="1"/>
-    <w:semiHidden/>
     <w:unhideWhenUsed/>
   </w:style>
   <w:style w:type="table" w:default="1" w:styleId="Tabelanormal">

</xml_diff>